<commit_message>
I updated the mission and vision with some facts
</commit_message>
<xml_diff>
--- a/Bacchus_mission and vision_first draft.docx
+++ b/Bacchus_mission and vision_first draft.docx
@@ -53,8 +53,59 @@
         <w:rPr>
           <w:lang w:val="en-US"/>
         </w:rPr>
-        <w:t xml:space="preserve">We all know food security is a big issue. The world population is growing fast (find a figure) and people in lots of countries are becoming richer. This changes their diets. For example, a bowl of rice requires.. while a portion of beef requires… If all of china would have the American diet, we would need.. planets. </w:t>
-      </w:r>
+        <w:t xml:space="preserve">We all know food security is a big issue. The world population is growing fast </w:t>
+      </w:r>
+      <w:r>
+        <w:rPr>
+          <w:lang w:val="en-US"/>
+        </w:rPr>
+        <w:t xml:space="preserve">– the UN expects the world population to be 9 billion in 2050 - </w:t>
+      </w:r>
+      <w:r>
+        <w:rPr>
+          <w:lang w:val="en-US"/>
+        </w:rPr>
+        <w:t xml:space="preserve">and people in lots of countries are becoming richer. This changes their diets. For example, </w:t>
+      </w:r>
+      <w:r>
+        <w:rPr>
+          <w:lang w:val="en-US"/>
+        </w:rPr>
+        <w:t>producing a kg of beef requires on average 5n times as much water as producing a kg of eggs. Chinese people right now are more and more substituting egg protein for meat proteins. You can imagine the pressure this puts on the scarce water resources China has.</w:t>
+      </w:r>
+    </w:p>
+    <w:p>
+      <w:pPr>
+        <w:rPr>
+          <w:lang w:val="en-US"/>
+        </w:rPr>
+      </w:pPr>
+      <w:r>
+        <w:rPr>
+          <w:lang w:val="en-US"/>
+        </w:rPr>
+        <w:t>http://www.un.org/esa/population/publications/longrange2/WorldPop2300final.pdf</w:t>
+      </w:r>
+    </w:p>
+    <w:p>
+      <w:pPr>
+        <w:rPr>
+          <w:lang w:val="en-US"/>
+        </w:rPr>
+      </w:pPr>
+      <w:r>
+        <w:rPr>
+          <w:lang w:val="en-US"/>
+        </w:rPr>
+        <w:t>http://en.wikipedia.org/wiki/Environmental_impact_of_meat_production</w:t>
+      </w:r>
+    </w:p>
+    <w:p>
+      <w:pPr>
+        <w:rPr>
+          <w:lang w:val="en-US"/>
+        </w:rPr>
+      </w:pPr>
     </w:p>
     <w:p>
       <w:pPr>
@@ -120,7 +171,13 @@
         <w:rPr>
           <w:lang w:val="en-US"/>
         </w:rPr>
-        <w:t xml:space="preserve"> of food, delicious food. Just as the </w:t>
+        <w:t xml:space="preserve"> of food, delicious food</w:t>
+      </w:r>
+      <w:r>
+        <w:rPr>
+          <w:lang w:val="en-US"/>
+        </w:rPr>
+        <w:t xml:space="preserve">. Just as the </w:t>
       </w:r>
       <w:proofErr w:type="spellStart"/>
       <w:r>
@@ -134,47 +191,144 @@
         <w:rPr>
           <w:lang w:val="en-US"/>
         </w:rPr>
-        <w:t xml:space="preserve"> and </w:t>
+        <w:t xml:space="preserve"> and</w:t>
+      </w:r>
+      <w:r>
+        <w:rPr>
+          <w:lang w:val="en-US"/>
+        </w:rPr>
+        <w:t xml:space="preserve"> the delicious wine Bacchus stands for. And as engineers, we want to combine human innovation in agriculture with the use of the fertility of nature to make this happen.</w:t>
+      </w:r>
+    </w:p>
+    <w:p>
+      <w:pPr>
+        <w:rPr>
+          <w:lang w:val="en-US"/>
+        </w:rPr>
+      </w:pPr>
+      <w:r>
+        <w:rPr>
+          <w:lang w:val="en-US"/>
+        </w:rPr>
+        <w:t>This is our future goal, our long term mission. To realize this, we have to start with one project. We did some research about emerging food trends that can provide us with more food, better food and this in a sustainable way. Among others, we found….</w:t>
+      </w:r>
+    </w:p>
+    <w:p>
+      <w:pPr>
+        <w:rPr>
+          <w:lang w:val="en-US"/>
+        </w:rPr>
+      </w:pPr>
+      <w:r>
+        <w:rPr>
+          <w:lang w:val="en-US"/>
+        </w:rPr>
+        <w:tab/>
+        <w:t>The UN released a report last may urging us to eat more insects to fight world hunger</w:t>
+      </w:r>
+    </w:p>
+    <w:p>
+      <w:pPr>
+        <w:rPr>
+          <w:lang w:val="en-US"/>
+        </w:rPr>
+      </w:pPr>
+      <w:r>
+        <w:rPr>
+          <w:lang w:val="en-US"/>
+        </w:rPr>
+        <w:t>Insects --- WHY?</w:t>
+      </w:r>
+    </w:p>
+    <w:p>
+      <w:pPr>
+        <w:ind w:firstLine="708"/>
+        <w:rPr>
+          <w:lang w:val="en-US"/>
+        </w:rPr>
+      </w:pPr>
+      <w:r>
+        <w:rPr>
+          <w:lang w:val="en-US"/>
+        </w:rPr>
+        <w:t>Healthy : protein rich, low fat</w:t>
+      </w:r>
+    </w:p>
+    <w:p>
+      <w:pPr>
+        <w:ind w:firstLine="708"/>
+        <w:rPr>
+          <w:lang w:val="en-US"/>
+        </w:rPr>
+      </w:pPr>
+      <w:r>
+        <w:rPr>
+          <w:lang w:val="en-US"/>
+        </w:rPr>
+        <w:t>Ecological : water and land use</w:t>
+      </w:r>
+    </w:p>
+    <w:p>
+      <w:pPr>
+        <w:ind w:left="708" w:firstLine="708"/>
+        <w:rPr>
+          <w:lang w:val="en-US"/>
+        </w:rPr>
+      </w:pPr>
+      <w:r>
+        <w:rPr>
+          <w:lang w:val="en-US"/>
+        </w:rPr>
+        <w:t xml:space="preserve"> 1 kg beef needs 25 kg feed, while 1 kg insects only need 2 kg of feed</w:t>
+      </w:r>
+    </w:p>
+    <w:p>
+      <w:pPr>
+        <w:ind w:firstLine="708"/>
+        <w:rPr>
+          <w:lang w:val="en-US"/>
+        </w:rPr>
+      </w:pPr>
+      <w:r>
+        <w:rPr>
+          <w:lang w:val="en-US"/>
+        </w:rPr>
+        <w:t>Ecological : you can feed them with food waste or animal waste</w:t>
+      </w:r>
+    </w:p>
+    <w:p>
+      <w:pPr>
+        <w:ind w:firstLine="708"/>
+        <w:rPr>
+          <w:lang w:val="en-US"/>
+        </w:rPr>
+      </w:pPr>
+      <w:r>
+        <w:rPr>
+          <w:lang w:val="en-US"/>
+        </w:rPr>
+        <w:t xml:space="preserve">Tasty : in Mexico, some insects are caught and seen as a </w:t>
       </w:r>
       <w:proofErr w:type="spellStart"/>
       <w:r>
         <w:rPr>
           <w:lang w:val="en-US"/>
         </w:rPr>
-        <w:t>and</w:t>
+        <w:t>delicassy</w:t>
       </w:r>
       <w:proofErr w:type="spellEnd"/>
-      <w:r>
-        <w:rPr>
-          <w:lang w:val="en-US"/>
-        </w:rPr>
-        <w:t xml:space="preserve"> the delicious wine Bacchus stands for. And as engineers, we want to combine human innovation in agriculture with the use of the fertility of nature to make this happen.</w:t>
-      </w:r>
-    </w:p>
-    <w:p>
-      <w:pPr>
-        <w:rPr>
-          <w:lang w:val="en-US"/>
-        </w:rPr>
-      </w:pPr>
-      <w:r>
-        <w:rPr>
-          <w:lang w:val="en-US"/>
-        </w:rPr>
-        <w:t>This is our future goal, our long term mission. To realize this, we have to start with one project. We did some research about emerging food trends that can provide us with more food, better food and this in a sustainable way. Among others, we found….</w:t>
-      </w:r>
-    </w:p>
-    <w:p>
-      <w:pPr>
-        <w:rPr>
-          <w:lang w:val="en-US"/>
-        </w:rPr>
-      </w:pPr>
-      <w:r>
-        <w:rPr>
-          <w:lang w:val="en-US"/>
-        </w:rPr>
-        <w:t>Insects --- WHY?</w:t>
+    </w:p>
+    <w:p>
+      <w:pPr>
+        <w:rPr>
+          <w:lang w:val="en-US"/>
+        </w:rPr>
+      </w:pPr>
+      <w:r>
+        <w:rPr>
+          <w:lang w:val="en-US"/>
+        </w:rPr>
+        <w:t xml:space="preserve">Insects – WHAT? Markets today, </w:t>
       </w:r>
     </w:p>
     <w:p>
@@ -188,7 +342,7 @@
         <w:rPr>
           <w:lang w:val="en-US"/>
         </w:rPr>
-        <w:t>Healthy : protein rich, low fat</w:t>
+        <w:t xml:space="preserve">western world hesitating, however 2 billion people eat it. </w:t>
       </w:r>
     </w:p>
     <w:p>
@@ -202,7 +356,22 @@
         <w:rPr>
           <w:lang w:val="en-US"/>
         </w:rPr>
-        <w:t>Ecological : water and land use</w:t>
+        <w:tab/>
+        <w:t xml:space="preserve">For the </w:t>
+      </w:r>
+      <w:proofErr w:type="spellStart"/>
+      <w:r>
+        <w:rPr>
+          <w:lang w:val="en-US"/>
+        </w:rPr>
+        <w:t>non believers</w:t>
+      </w:r>
+      <w:proofErr w:type="spellEnd"/>
+      <w:r>
+        <w:rPr>
+          <w:lang w:val="en-US"/>
+        </w:rPr>
+        <w:t xml:space="preserve"> : 30 years ago, nobody in the west wanted to eat sushi</w:t>
       </w:r>
     </w:p>
     <w:p>
@@ -216,20 +385,22 @@
         <w:rPr>
           <w:lang w:val="en-US"/>
         </w:rPr>
-        <w:t>Ecological : you can feed them with food waste or animal waste</w:t>
-      </w:r>
-    </w:p>
-    <w:p>
-      <w:pPr>
-        <w:rPr>
-          <w:lang w:val="en-US"/>
-        </w:rPr>
-      </w:pPr>
-      <w:r>
-        <w:rPr>
-          <w:lang w:val="en-US"/>
-        </w:rPr>
-        <w:t xml:space="preserve">Insects – WHAT? Markets today, </w:t>
+        <w:lastRenderedPageBreak/>
+        <w:t xml:space="preserve">In </w:t>
+      </w:r>
+      <w:proofErr w:type="spellStart"/>
+      <w:r>
+        <w:rPr>
+          <w:lang w:val="en-US"/>
+        </w:rPr>
+        <w:t>congo</w:t>
+      </w:r>
+      <w:proofErr w:type="spellEnd"/>
+      <w:r>
+        <w:rPr>
+          <w:lang w:val="en-US"/>
+        </w:rPr>
+        <w:t xml:space="preserve"> most important source of animal protein, so it is possible</w:t>
       </w:r>
     </w:p>
     <w:p>
@@ -243,7 +414,8 @@
         <w:rPr>
           <w:lang w:val="en-US"/>
         </w:rPr>
-        <w:t xml:space="preserve">western world hesitating, however 2 billion people eat it. </w:t>
+        <w:tab/>
+        <w:t>The average household in Kinshasa eats 300g of caterpillars a week</w:t>
       </w:r>
     </w:p>
     <w:p>
@@ -257,7 +429,21 @@
         <w:rPr>
           <w:lang w:val="en-US"/>
         </w:rPr>
-        <w:t>Also useable as animal food</w:t>
+        <w:t xml:space="preserve">In </w:t>
+      </w:r>
+      <w:proofErr w:type="spellStart"/>
+      <w:r>
+        <w:rPr>
+          <w:lang w:val="en-US"/>
+        </w:rPr>
+        <w:t>asia</w:t>
+      </w:r>
+      <w:proofErr w:type="spellEnd"/>
+      <w:r>
+        <w:rPr>
+          <w:lang w:val="en-US"/>
+        </w:rPr>
+        <w:t>, insects are eaten by lots of people in a large variety</w:t>
       </w:r>
     </w:p>
     <w:p>
@@ -271,6 +457,21 @@
         <w:rPr>
           <w:lang w:val="en-US"/>
         </w:rPr>
+        <w:tab/>
+        <w:t>Mostly caught, sometimes processed, looking into this can help us</w:t>
+      </w:r>
+    </w:p>
+    <w:p>
+      <w:pPr>
+        <w:ind w:firstLine="708"/>
+        <w:rPr>
+          <w:lang w:val="en-US"/>
+        </w:rPr>
+      </w:pPr>
+      <w:r>
+        <w:rPr>
+          <w:lang w:val="en-US"/>
+        </w:rPr>
         <w:t xml:space="preserve">In </w:t>
       </w:r>
       <w:proofErr w:type="spellStart"/>
@@ -278,14 +479,20 @@
         <w:rPr>
           <w:lang w:val="en-US"/>
         </w:rPr>
-        <w:t>congo</w:t>
+        <w:t>mexico</w:t>
       </w:r>
       <w:proofErr w:type="spellEnd"/>
       <w:r>
         <w:rPr>
           <w:lang w:val="en-US"/>
         </w:rPr>
-        <w:t xml:space="preserve"> most important source of animal protein, so it is possible</w:t>
+        <w:t>, biggest variety, … also waiting for legislation</w:t>
+      </w:r>
+      <w:r>
+        <w:rPr>
+          <w:lang w:val="en-US"/>
+        </w:rPr>
+        <w:t>, they catch them(seasonal)</w:t>
       </w:r>
     </w:p>
     <w:p>
@@ -299,355 +506,357 @@
         <w:rPr>
           <w:lang w:val="en-US"/>
         </w:rPr>
-        <w:t xml:space="preserve">In </w:t>
+        <w:t>Europe</w:t>
+      </w:r>
+      <w:r>
+        <w:rPr>
+          <w:lang w:val="en-US"/>
+        </w:rPr>
+        <w:t>/USA</w:t>
+      </w:r>
+      <w:r>
+        <w:rPr>
+          <w:lang w:val="en-US"/>
+        </w:rPr>
+        <w:t xml:space="preserve"> lots of startups,</w:t>
+      </w:r>
+      <w:r>
+        <w:rPr>
+          <w:lang w:val="en-US"/>
+        </w:rPr>
+        <w:t xml:space="preserve"> hip, health &amp; ecological,</w:t>
+      </w:r>
+      <w:r>
+        <w:rPr>
+          <w:lang w:val="en-US"/>
+        </w:rPr>
+        <w:t xml:space="preserve"> but waiting for legislation</w:t>
+      </w:r>
+    </w:p>
+    <w:p>
+      <w:pPr>
+        <w:ind w:left="1413"/>
+        <w:rPr>
+          <w:lang w:val="en-US"/>
+        </w:rPr>
+      </w:pPr>
+      <w:r>
+        <w:rPr>
+          <w:lang w:val="en-US"/>
+        </w:rPr>
+        <w:t>EU Novel Food regulation – limits trade in insects/number of species, also strict sanitation requirements in breeding insects : UNCERTAINTY</w:t>
+      </w:r>
+    </w:p>
+    <w:p>
+      <w:pPr>
+        <w:rPr>
+          <w:lang w:val="en-US"/>
+        </w:rPr>
+      </w:pPr>
+      <w:r>
+        <w:rPr>
+          <w:lang w:val="en-US"/>
+        </w:rPr>
+        <w:t>Another thing that restricts it is the way of farming/breeding/catching and afterwards processing those insects</w:t>
+      </w:r>
+      <w:r>
+        <w:rPr>
+          <w:lang w:val="en-US"/>
+        </w:rPr>
+        <w:t xml:space="preserve"> --- HOW?</w:t>
+      </w:r>
+    </w:p>
+    <w:p>
+      <w:pPr>
+        <w:rPr>
+          <w:lang w:val="en-US"/>
+        </w:rPr>
+      </w:pPr>
+      <w:r>
+        <w:rPr>
+          <w:lang w:val="en-US"/>
+        </w:rPr>
+        <w:tab/>
+      </w:r>
+      <w:r>
+        <w:rPr>
+          <w:lang w:val="en-US"/>
+        </w:rPr>
+        <w:tab/>
+        <w:t>1kg of cricket flour costs 30$ nowadays</w:t>
+      </w:r>
+    </w:p>
+    <w:p>
+      <w:pPr>
+        <w:ind w:firstLine="708"/>
+        <w:rPr>
+          <w:lang w:val="en-US"/>
+        </w:rPr>
+      </w:pPr>
+      <w:r>
+        <w:rPr>
+          <w:lang w:val="en-US"/>
+        </w:rPr>
+        <w:t>In Mexico, catching, however, unstable and difficult to upscale (ecosystem)</w:t>
+      </w:r>
+    </w:p>
+    <w:p>
+      <w:pPr>
+        <w:ind w:firstLine="708"/>
+        <w:rPr>
+          <w:lang w:val="en-US"/>
+        </w:rPr>
+      </w:pPr>
+      <w:r>
+        <w:rPr>
+          <w:lang w:val="en-US"/>
+        </w:rPr>
+        <w:t>In Europe</w:t>
+      </w:r>
+      <w:r>
+        <w:rPr>
+          <w:lang w:val="en-US"/>
+        </w:rPr>
+        <w:t>/USA</w:t>
+      </w:r>
+      <w:r>
+        <w:rPr>
+          <w:lang w:val="en-US"/>
+        </w:rPr>
+        <w:t>, breeding, but way to expensive</w:t>
+      </w:r>
+    </w:p>
+    <w:p>
+      <w:pPr>
+        <w:ind w:firstLine="708"/>
+        <w:rPr>
+          <w:lang w:val="en-US"/>
+        </w:rPr>
+      </w:pPr>
+      <w:r>
+        <w:rPr>
+          <w:lang w:val="en-US"/>
+        </w:rPr>
+        <w:t>Why so expensive? Not automated, not optimized, the fields we IE are good in.</w:t>
+      </w:r>
+    </w:p>
+    <w:p>
+      <w:pPr>
+        <w:ind w:left="708"/>
+        <w:rPr>
+          <w:lang w:val="en-US"/>
+        </w:rPr>
+      </w:pPr>
+      <w:r>
+        <w:rPr>
+          <w:lang w:val="en-US"/>
+        </w:rPr>
+        <w:t>Also processing : very unlikely that everybody will start eating insects right away. However, an insect burger could become popular.</w:t>
+      </w:r>
+    </w:p>
+    <w:p>
+      <w:pPr>
+        <w:rPr>
+          <w:lang w:val="en-US"/>
+        </w:rPr>
+      </w:pPr>
+    </w:p>
+    <w:p>
+      <w:pPr>
+        <w:rPr>
+          <w:lang w:val="en-US"/>
+        </w:rPr>
+      </w:pPr>
+      <w:r>
+        <w:rPr>
+          <w:lang w:val="en-US"/>
+        </w:rPr>
+        <w:t xml:space="preserve">These last remarks are what you can call the HOW </w:t>
+      </w:r>
+      <w:r>
+        <w:rPr>
+          <w:lang w:val="en-US"/>
+        </w:rPr>
+        <w:t xml:space="preserve">to question. </w:t>
+      </w:r>
+      <w:r>
+        <w:rPr>
+          <w:lang w:val="en-US"/>
+        </w:rPr>
+        <w:t xml:space="preserve">How </w:t>
+      </w:r>
+      <w:r>
+        <w:rPr>
+          <w:lang w:val="en-US"/>
+        </w:rPr>
+        <w:t xml:space="preserve">to spread insects as a good complement to a healthy diet. We will try to investigate the full supply chain of insect to food and document where optimization and </w:t>
       </w:r>
       <w:proofErr w:type="spellStart"/>
       <w:r>
         <w:rPr>
           <w:lang w:val="en-US"/>
         </w:rPr>
-        <w:t>asia</w:t>
+        <w:t>automatization</w:t>
       </w:r>
       <w:proofErr w:type="spellEnd"/>
       <w:r>
         <w:rPr>
           <w:lang w:val="en-US"/>
         </w:rPr>
-        <w:t>…</w:t>
-      </w:r>
-    </w:p>
-    <w:p>
-      <w:pPr>
-        <w:ind w:firstLine="708"/>
-        <w:rPr>
-          <w:lang w:val="en-US"/>
-        </w:rPr>
-      </w:pPr>
-      <w:r>
-        <w:rPr>
-          <w:lang w:val="en-US"/>
-        </w:rPr>
-        <w:t xml:space="preserve">In </w:t>
+        <w:t xml:space="preserve"> is needed. From that research, we hope to be able to invent a product, a machine, or a series of automated processes that can greatly reduce the cost and improve the method of using insects as a food resource. And that’s how we, Bacchus, will do our contribution to a world with plenty of delicious food for everyone.</w:t>
+      </w:r>
+    </w:p>
+    <w:p>
+      <w:pPr>
+        <w:rPr>
+          <w:lang w:val="en-US"/>
+        </w:rPr>
+      </w:pPr>
+    </w:p>
+    <w:p>
+      <w:pPr>
+        <w:rPr>
+          <w:lang w:val="en-US"/>
+        </w:rPr>
+      </w:pPr>
+    </w:p>
+    <w:p>
+      <w:pPr>
+        <w:rPr>
+          <w:lang w:val="en-US"/>
+        </w:rPr>
+      </w:pPr>
+    </w:p>
+    <w:p>
+      <w:pPr>
+        <w:rPr>
+          <w:lang w:val="en-US"/>
+        </w:rPr>
+      </w:pPr>
+    </w:p>
+    <w:p>
+      <w:pPr>
+        <w:rPr>
+          <w:lang w:val="en-US"/>
+        </w:rPr>
+      </w:pPr>
+    </w:p>
+    <w:p>
+      <w:pPr>
+        <w:rPr>
+          <w:lang w:val="en-US"/>
+        </w:rPr>
+      </w:pPr>
+    </w:p>
+    <w:p>
+      <w:pPr>
+        <w:rPr>
+          <w:lang w:val="en-US"/>
+        </w:rPr>
+      </w:pPr>
+      <w:r>
+        <w:rPr>
+          <w:lang w:val="en-US"/>
+        </w:rPr>
+        <w:t>Extra remarks :</w:t>
+      </w:r>
+    </w:p>
+    <w:p>
+      <w:pPr>
+        <w:rPr>
+          <w:lang w:val="en-US"/>
+        </w:rPr>
+      </w:pPr>
+    </w:p>
+    <w:p>
+      <w:pPr>
+        <w:rPr>
+          <w:lang w:val="en-US"/>
+        </w:rPr>
+      </w:pPr>
+      <w:r>
+        <w:rPr>
+          <w:lang w:val="en-US"/>
+        </w:rPr>
+        <w:t xml:space="preserve">We believe in an earth that can provide every one of us with plenty of food. </w:t>
+      </w:r>
+    </w:p>
+    <w:p>
+      <w:pPr>
+        <w:rPr>
+          <w:lang w:val="en-US"/>
+        </w:rPr>
+      </w:pPr>
+      <w:r>
+        <w:rPr>
+          <w:lang w:val="en-US"/>
+        </w:rPr>
+        <w:t xml:space="preserve">Bacchus is the Roman God of </w:t>
       </w:r>
       <w:proofErr w:type="spellStart"/>
       <w:r>
         <w:rPr>
           <w:lang w:val="en-US"/>
         </w:rPr>
-        <w:t>mexico</w:t>
+        <w:t>plentyness</w:t>
       </w:r>
       <w:proofErr w:type="spellEnd"/>
       <w:r>
         <w:rPr>
           <w:lang w:val="en-US"/>
         </w:rPr>
-        <w:t>, biggest variety, … also waiting for legislation</w:t>
-      </w:r>
-    </w:p>
-    <w:p>
-      <w:pPr>
-        <w:ind w:firstLine="708"/>
-        <w:rPr>
-          <w:lang w:val="en-US"/>
-        </w:rPr>
-      </w:pPr>
-      <w:r>
-        <w:rPr>
-          <w:lang w:val="en-US"/>
-        </w:rPr>
-        <w:t>Europe lots of startups,</w:t>
-      </w:r>
-      <w:r>
-        <w:rPr>
-          <w:lang w:val="en-US"/>
-        </w:rPr>
-        <w:t xml:space="preserve"> hip, health &amp; ecological,</w:t>
-      </w:r>
-      <w:r>
-        <w:rPr>
-          <w:lang w:val="en-US"/>
-        </w:rPr>
-        <w:t xml:space="preserve"> but waiting for legislation</w:t>
-      </w:r>
-    </w:p>
-    <w:p>
-      <w:pPr>
-        <w:rPr>
-          <w:lang w:val="en-US"/>
-        </w:rPr>
-      </w:pPr>
-      <w:r>
-        <w:rPr>
-          <w:lang w:val="en-US"/>
-        </w:rPr>
-        <w:t>Another thing that restricts it is the way of farming/breeding/catching and afterwards processing those insects</w:t>
-      </w:r>
-      <w:r>
-        <w:rPr>
-          <w:lang w:val="en-US"/>
-        </w:rPr>
-        <w:t xml:space="preserve"> --- HOW?</w:t>
-      </w:r>
+        <w:t>, agriculture and the fertility of nature.</w:t>
+      </w:r>
+    </w:p>
+    <w:p>
+      <w:pPr>
+        <w:rPr>
+          <w:lang w:val="en-US"/>
+        </w:rPr>
+      </w:pPr>
+    </w:p>
+    <w:p>
+      <w:pPr>
+        <w:rPr>
+          <w:lang w:val="en-US"/>
+        </w:rPr>
+      </w:pPr>
+    </w:p>
+    <w:p>
+      <w:pPr>
+        <w:rPr>
+          <w:lang w:val="en-US"/>
+        </w:rPr>
+      </w:pPr>
+      <w:r>
+        <w:rPr>
+          <w:lang w:val="en-US"/>
+        </w:rPr>
+        <w:lastRenderedPageBreak/>
+        <w:t>Mexico has the most edible insects of all countries in the world</w:t>
+      </w:r>
+    </w:p>
+    <w:p>
+      <w:pPr>
+        <w:rPr>
+          <w:lang w:val="en-US"/>
+        </w:rPr>
+      </w:pPr>
+      <w:r>
+        <w:rPr>
+          <w:lang w:val="en-US"/>
+        </w:rPr>
+        <w:t>(for later : population growing fat, healthier (fat free) alternative for meat?)</w:t>
+      </w:r>
+    </w:p>
+    <w:p>
+      <w:pPr>
+        <w:rPr>
+          <w:lang w:val="en-US"/>
+        </w:rPr>
+      </w:pPr>
       <w:bookmarkStart w:id="0" w:name="_GoBack"/>
       <w:bookmarkEnd w:id="0"/>
-    </w:p>
-    <w:p>
-      <w:pPr>
-        <w:ind w:firstLine="708"/>
-        <w:rPr>
-          <w:lang w:val="en-US"/>
-        </w:rPr>
-      </w:pPr>
-      <w:r>
-        <w:rPr>
-          <w:lang w:val="en-US"/>
-        </w:rPr>
-        <w:t>In Mexico, catching, however, unstable and difficult to upscale (ecosystem)</w:t>
-      </w:r>
-    </w:p>
-    <w:p>
-      <w:pPr>
-        <w:ind w:firstLine="708"/>
-        <w:rPr>
-          <w:lang w:val="en-US"/>
-        </w:rPr>
-      </w:pPr>
-      <w:r>
-        <w:rPr>
-          <w:lang w:val="en-US"/>
-        </w:rPr>
-        <w:t>In Europe, breeding, but way to expensive</w:t>
-      </w:r>
-    </w:p>
-    <w:p>
-      <w:pPr>
-        <w:ind w:firstLine="708"/>
-        <w:rPr>
-          <w:lang w:val="en-US"/>
-        </w:rPr>
-      </w:pPr>
-      <w:r>
-        <w:rPr>
-          <w:lang w:val="en-US"/>
-        </w:rPr>
-        <w:lastRenderedPageBreak/>
-        <w:t>Why so expensive? Not automated, not optimized, the fields we IE are good in.</w:t>
-      </w:r>
-    </w:p>
-    <w:p>
-      <w:pPr>
-        <w:ind w:left="708"/>
-        <w:rPr>
-          <w:lang w:val="en-US"/>
-        </w:rPr>
-      </w:pPr>
-      <w:r>
-        <w:rPr>
-          <w:lang w:val="en-US"/>
-        </w:rPr>
-        <w:t>Also processing : very unlikely that everybody will start eating insects right away. However, an insect burger could become popular.</w:t>
-      </w:r>
-    </w:p>
-    <w:p>
-      <w:pPr>
-        <w:rPr>
-          <w:lang w:val="en-US"/>
-        </w:rPr>
-      </w:pPr>
-    </w:p>
-    <w:p>
-      <w:pPr>
-        <w:rPr>
-          <w:lang w:val="en-US"/>
-        </w:rPr>
-      </w:pPr>
-      <w:r>
-        <w:rPr>
-          <w:lang w:val="en-US"/>
-        </w:rPr>
-        <w:t xml:space="preserve">These last remarks are what you can call the HOW </w:t>
-      </w:r>
-      <w:r>
-        <w:rPr>
-          <w:lang w:val="en-US"/>
-        </w:rPr>
-        <w:t xml:space="preserve">to question. </w:t>
-      </w:r>
-      <w:r>
-        <w:rPr>
-          <w:lang w:val="en-US"/>
-        </w:rPr>
-        <w:t xml:space="preserve">How </w:t>
-      </w:r>
-      <w:r>
-        <w:rPr>
-          <w:lang w:val="en-US"/>
-        </w:rPr>
-        <w:t xml:space="preserve">to spread insects as a good complement to a healthy diet. We will try to investigate the full supply chain of insect to food and document where optimization and </w:t>
-      </w:r>
-      <w:proofErr w:type="spellStart"/>
-      <w:r>
-        <w:rPr>
-          <w:lang w:val="en-US"/>
-        </w:rPr>
-        <w:t>automatization</w:t>
-      </w:r>
-      <w:proofErr w:type="spellEnd"/>
-      <w:r>
-        <w:rPr>
-          <w:lang w:val="en-US"/>
-        </w:rPr>
-        <w:t xml:space="preserve"> is needed. From that research, we hope to be able to invent a product, a machine, or a series of automated processes that can greatly reduce the cost and improve the method of using insects as a food resource. And that’s how we, Bacchus, will do our contribution to a world with plenty of delicious food for everyone.</w:t>
-      </w:r>
-    </w:p>
-    <w:p>
-      <w:pPr>
-        <w:rPr>
-          <w:lang w:val="en-US"/>
-        </w:rPr>
-      </w:pPr>
-    </w:p>
-    <w:p>
-      <w:pPr>
-        <w:rPr>
-          <w:lang w:val="en-US"/>
-        </w:rPr>
-      </w:pPr>
-    </w:p>
-    <w:p>
-      <w:pPr>
-        <w:rPr>
-          <w:lang w:val="en-US"/>
-        </w:rPr>
-      </w:pPr>
-    </w:p>
-    <w:p>
-      <w:pPr>
-        <w:rPr>
-          <w:lang w:val="en-US"/>
-        </w:rPr>
-      </w:pPr>
-    </w:p>
-    <w:p>
-      <w:pPr>
-        <w:rPr>
-          <w:lang w:val="en-US"/>
-        </w:rPr>
-      </w:pPr>
-    </w:p>
-    <w:p>
-      <w:pPr>
-        <w:rPr>
-          <w:lang w:val="en-US"/>
-        </w:rPr>
-      </w:pPr>
-    </w:p>
-    <w:p>
-      <w:pPr>
-        <w:rPr>
-          <w:lang w:val="en-US"/>
-        </w:rPr>
-      </w:pPr>
-      <w:r>
-        <w:rPr>
-          <w:lang w:val="en-US"/>
-        </w:rPr>
-        <w:t>Extra remarks :</w:t>
-      </w:r>
-    </w:p>
-    <w:p>
-      <w:pPr>
-        <w:rPr>
-          <w:lang w:val="en-US"/>
-        </w:rPr>
-      </w:pPr>
-    </w:p>
-    <w:p>
-      <w:pPr>
-        <w:rPr>
-          <w:lang w:val="en-US"/>
-        </w:rPr>
-      </w:pPr>
-      <w:r>
-        <w:rPr>
-          <w:lang w:val="en-US"/>
-        </w:rPr>
-        <w:t xml:space="preserve">We believe in an earth that can provide every one of us with plenty of food. </w:t>
-      </w:r>
-    </w:p>
-    <w:p>
-      <w:pPr>
-        <w:rPr>
-          <w:lang w:val="en-US"/>
-        </w:rPr>
-      </w:pPr>
-      <w:r>
-        <w:rPr>
-          <w:lang w:val="en-US"/>
-        </w:rPr>
-        <w:t xml:space="preserve">Bacchus is the Roman God of </w:t>
-      </w:r>
-      <w:proofErr w:type="spellStart"/>
-      <w:r>
-        <w:rPr>
-          <w:lang w:val="en-US"/>
-        </w:rPr>
-        <w:t>plentyness</w:t>
-      </w:r>
-      <w:proofErr w:type="spellEnd"/>
-      <w:r>
-        <w:rPr>
-          <w:lang w:val="en-US"/>
-        </w:rPr>
-        <w:t>, agriculture and the fertility of nature.</w:t>
-      </w:r>
-    </w:p>
-    <w:p>
-      <w:pPr>
-        <w:rPr>
-          <w:lang w:val="en-US"/>
-        </w:rPr>
-      </w:pPr>
-    </w:p>
-    <w:p>
-      <w:pPr>
-        <w:rPr>
-          <w:lang w:val="en-US"/>
-        </w:rPr>
-      </w:pPr>
-    </w:p>
-    <w:p>
-      <w:pPr>
-        <w:rPr>
-          <w:lang w:val="en-US"/>
-        </w:rPr>
-      </w:pPr>
-      <w:r>
-        <w:rPr>
-          <w:lang w:val="en-US"/>
-        </w:rPr>
-        <w:t>Mexico has the most edible insects of all countries in the world</w:t>
-      </w:r>
-    </w:p>
-    <w:p>
-      <w:pPr>
-        <w:rPr>
-          <w:lang w:val="en-US"/>
-        </w:rPr>
-      </w:pPr>
-      <w:r>
-        <w:rPr>
-          <w:lang w:val="en-US"/>
-        </w:rPr>
-        <w:t>(for later : population growing fat, healthier (fat free) alternative for meat?)</w:t>
-      </w:r>
-    </w:p>
-    <w:p>
-      <w:pPr>
-        <w:rPr>
-          <w:lang w:val="en-US"/>
-        </w:rPr>
-      </w:pPr>
     </w:p>
     <w:sectPr>
       <w:pgSz w:w="11906" w:h="16838"/>
@@ -2340,7 +2549,7 @@
   <a:extraClrSchemeLst/>
   <a:extLst>
     <a:ext uri="{05A4C25C-085E-4340-85A3-A5531E510DB2}">
-      <thm15:themeFamily xmlns:thm15="http://schemas.microsoft.com/office/thememl/2012/main" xmlns="" name="Office Theme" id="{62F939B6-93AF-4DB8-9C6B-D6C7DFDC589F}" vid="{4A3C46E8-61CC-4603-A589-7422A47A8E4A}"/>
+      <thm15:themeFamily xmlns="" xmlns:thm15="http://schemas.microsoft.com/office/thememl/2012/main" name="Office Theme" id="{62F939B6-93AF-4DB8-9C6B-D6C7DFDC589F}" vid="{4A3C46E8-61CC-4603-A589-7422A47A8E4A}"/>
     </a:ext>
   </a:extLst>
 </a:theme>

</xml_diff>